<commit_message>
changed word template to contain a sentence that explicitly labels it as a part of the report and not the entire report
</commit_message>
<xml_diff>
--- a/resources/template_eindrapport.docx
+++ b/resources/template_eindrapport.docx
@@ -208,8 +208,11 @@
       </w:r>
     </w:p>
     <w:p/>
-    <w:p/>
-    <w:p/>
+    <w:p>
+      <w:r>
+        <w:t>Dit is slechts een herberekeningsrapport en geldt niet als volledige beoordelingsrapportage.</w:t>
+      </w:r>
+    </w:p>
     <w:p/>
     <w:p/>
     <w:p/>
@@ -5287,13 +5290,7 @@
     </w:p>
     <w:p>
       <w:r>
-        <w:t>&lt;Deze paragraaf beschrijft de sterkte van het beton</w:t>
-      </w:r>
-      <w:r>
-        <w:t>staal</w:t>
-      </w:r>
-      <w:r>
-        <w:t xml:space="preserve">, waar deze van is overgenomen, en </w:t>
+        <w:t xml:space="preserve">&lt;Deze paragraaf beschrijft de sterkte van het betonstaal, waar deze van is overgenomen, en </w:t>
       </w:r>
       <w:r>
         <w:t xml:space="preserve">diens karakteristieke en </w:t>
@@ -6197,13 +6194,7 @@
     </w:p>
     <w:p>
       <w:r>
-        <w:t xml:space="preserve">&lt;Deze paragraaf geeft een uitleg over de aanwezige </w:t>
-      </w:r>
-      <w:r>
-        <w:t>uitvullingen</w:t>
-      </w:r>
-      <w:r>
-        <w:t xml:space="preserve"> op het brugdek, diens </w:t>
+        <w:t xml:space="preserve">&lt;Deze paragraaf geeft een uitleg over de aanwezige uitvullingen op het brugdek, diens </w:t>
       </w:r>
       <w:r>
         <w:t>afmetingen</w:t>
@@ -6217,10 +6208,7 @@
       </w:r>
       <w:proofErr w:type="spellEnd"/>
       <w:r>
-        <w:t>. Dit zijn opvullingen die niet inbegrepen zijn in de modellering van de platen.</w:t>
-      </w:r>
-      <w:r>
-        <w:t>&gt;</w:t>
+        <w:t>. Dit zijn opvullingen die niet inbegrepen zijn in de modellering van de platen.&gt;</w:t>
       </w:r>
     </w:p>
     <w:p/>
@@ -6248,19 +6236,7 @@
     </w:p>
     <w:p>
       <w:r>
-        <w:t xml:space="preserve">&lt;Deze paragraaf geeft een uitleg over de aanwezige </w:t>
-      </w:r>
-      <w:r>
-        <w:t>ophogingen</w:t>
-      </w:r>
-      <w:r>
-        <w:t xml:space="preserve"> op het brugdek, diens </w:t>
-      </w:r>
-      <w:r>
-        <w:t>afmetingen</w:t>
-      </w:r>
-      <w:r>
-        <w:t xml:space="preserve"> en eigenschappen die leiden tot een karakteristieke </w:t>
+        <w:t xml:space="preserve">&lt;Deze paragraaf geeft een uitleg over de aanwezige ophogingen op het brugdek, diens afmetingen en eigenschappen die leiden tot een karakteristieke </w:t>
       </w:r>
       <w:proofErr w:type="spellStart"/>
       <w:r>
@@ -6268,13 +6244,7 @@
       </w:r>
       <w:proofErr w:type="spellEnd"/>
       <w:r>
-        <w:t>. Dit zijn op</w:t>
-      </w:r>
-      <w:r>
-        <w:t>hogingen</w:t>
-      </w:r>
-      <w:r>
-        <w:t xml:space="preserve"> die niet inbegrepen zijn in de modellering van de platen.&gt;</w:t>
+        <w:t>. Dit zijn ophogingen die niet inbegrepen zijn in de modellering van de platen.&gt;</w:t>
       </w:r>
     </w:p>
     <w:p>
@@ -6473,6 +6443,7 @@
       <w:r>
         <w:t xml:space="preserve">inwaarts ten opzichte van rand brugdek. De karakteristieke belasting van de leuning is gelijk aan </w:t>
       </w:r>
+      <w:proofErr w:type="spellStart"/>
       <w:r>
         <w:t>q</w:t>
       </w:r>
@@ -6482,6 +6453,7 @@
         </w:rPr>
         <w:t>k,leuning</w:t>
       </w:r>
+      <w:proofErr w:type="spellEnd"/>
       <w:r>
         <w:t xml:space="preserve"> = 1 </w:t>
       </w:r>
@@ -6586,16 +6558,7 @@
     </w:p>
     <w:p>
       <w:r>
-        <w:t>&lt;Afbeelding 4-</w:t>
-      </w:r>
-      <w:r>
-        <w:t>x</w:t>
-      </w:r>
-      <w:r>
-        <w:t>: Verdeling rijstroken volgens BM1-</w:t>
-      </w:r>
-      <w:r>
-        <w:t>x.&gt;</w:t>
+        <w:t>&lt;Afbeelding 4-x: Verdeling rijstroken volgens BM1-x.&gt;</w:t>
       </w:r>
     </w:p>
     <w:p/>
@@ -6614,13 +6577,7 @@
     </w:p>
     <w:p>
       <w:r>
-        <w:t xml:space="preserve">&lt;Deze paragraaf geeft uitleg over de </w:t>
-      </w:r>
-      <w:r>
-        <w:t xml:space="preserve">tandemstelsels behorend bij de </w:t>
-      </w:r>
-      <w:r>
-        <w:t>eerste maatgevende rijstrookindeling die is gedefinieerd in het model. Over de waardes van de karakteristieke belastingen en gebruikte factoren en in welke lastgroep het is ingedeeld.&gt;</w:t>
+        <w:t>&lt;Deze paragraaf geeft uitleg over de tandemstelsels behorend bij de eerste maatgevende rijstrookindeling die is gedefinieerd in het model. Over de waardes van de karakteristieke belastingen en gebruikte factoren en in welke lastgroep het is ingedeeld.&gt;</w:t>
       </w:r>
     </w:p>
     <w:p>
@@ -6634,21 +6591,12 @@
         <w:t>x</w:t>
       </w:r>
       <w:r>
-        <w:t xml:space="preserve"> – TS – behorend bij BG-</w:t>
-      </w:r>
-      <w:r>
-        <w:t>&lt;x&gt;</w:t>
-      </w:r>
-      <w:r>
-        <w:t xml:space="preserve"> t/m &lt;x&gt;</w:t>
-      </w:r>
-    </w:p>
-    <w:p>
-      <w:r>
-        <w:t xml:space="preserve">&lt;Deze paragraaf geeft uitleg over de tandemstelsels behorend bij de </w:t>
-      </w:r>
-      <w:r>
-        <w:t>&lt;x&gt;</w:t>
+        <w:t xml:space="preserve"> – TS – behorend bij BG-&lt;x&gt; t/m &lt;x&gt;</w:t>
+      </w:r>
+    </w:p>
+    <w:p>
+      <w:r>
+        <w:t>&lt;Deze paragraaf geeft uitleg over de tandemstelsels behorend bij de &lt;x&gt;</w:t>
       </w:r>
       <w:proofErr w:type="spellStart"/>
       <w:r>
@@ -6716,10 +6664,7 @@
         <w:t>&lt;deze paragraaf geeft uitleg over verkeersbelasting BM4 die wordt toegepast op het hele brugdek</w:t>
       </w:r>
       <w:r>
-        <w:t xml:space="preserve">. </w:t>
-      </w:r>
-      <w:r>
-        <w:t>Over de gebruikte factoren en in welke lastgroep het is ingedeeld.</w:t>
+        <w:t>. Over de gebruikte factoren en in welke lastgroep het is ingedeeld.</w:t>
       </w:r>
       <w:r>
         <w:t>&gt;</w:t>
@@ -6738,10 +6683,7 @@
         <w:t xml:space="preserve">&lt;Deze paragraaf geeft uitleg over het belastinggeval voortkomend uit een onbedoeld voertuig op voet- en fietspaden. </w:t>
       </w:r>
       <w:r>
-        <w:t>Over de gebruikte factoren en in welke lastgroep het is ingedeeld.</w:t>
-      </w:r>
-      <w:r>
-        <w:t xml:space="preserve"> </w:t>
+        <w:t xml:space="preserve">Over de gebruikte factoren en in welke lastgroep het is ingedeeld. </w:t>
       </w:r>
       <w:r>
         <w:t>Voor beschrijving zie naslagwerk document</w:t>
@@ -6775,10 +6717,7 @@
         <w:t>temperatuurbelasting</w:t>
       </w:r>
       <w:r>
-        <w:t xml:space="preserve"> </w:t>
-      </w:r>
-      <w:r>
-        <w:t>en in welke lastgroep het is ingedeeld. Voor beschrijving zie naslagwerk document.&gt;</w:t>
+        <w:t xml:space="preserve"> en in welke lastgroep het is ingedeeld. Voor beschrijving zie naslagwerk document.&gt;</w:t>
       </w:r>
     </w:p>
     <w:p>
@@ -6787,10 +6726,7 @@
       </w:pPr>
       <w:r>
         <w:lastRenderedPageBreak/>
-        <w:t xml:space="preserve">BG-x Temperatuurbelasting </w:t>
-      </w:r>
-      <w:r>
-        <w:t>lineair</w:t>
+        <w:t>BG-x Temperatuurbelasting lineair</w:t>
       </w:r>
     </w:p>
     <w:p>
@@ -6914,36 +6850,12 @@
     </w:p>
     <w:p>
       <w:r>
-        <w:t>&lt;Tabel 4-</w:t>
-      </w:r>
-      <w:r>
-        <w:t>2</w:t>
-      </w:r>
-      <w:r>
-        <w:t xml:space="preserve">: Belastingfactoren </w:t>
-      </w:r>
-      <w:r>
-        <w:t xml:space="preserve">BGT-frequent </w:t>
-      </w:r>
-      <w:r>
-        <w:t>bij &lt;beoordelingsniveau&gt;.</w:t>
-      </w:r>
-    </w:p>
-    <w:p>
-      <w:r>
-        <w:t>&lt;Tabel 4-</w:t>
-      </w:r>
-      <w:r>
-        <w:t>3</w:t>
-      </w:r>
-      <w:r>
-        <w:t xml:space="preserve">: Belastingfactoren </w:t>
-      </w:r>
-      <w:r>
-        <w:t xml:space="preserve">FAT </w:t>
-      </w:r>
-      <w:r>
-        <w:t>bij &lt;beoordelingsniveau&gt;.</w:t>
+        <w:t>&lt;Tabel 4-2: Belastingfactoren BGT-frequent bij &lt;beoordelingsniveau&gt;.</w:t>
+      </w:r>
+    </w:p>
+    <w:p>
+      <w:r>
+        <w:t>&lt;Tabel 4-3: Belastingfactoren FAT bij &lt;beoordelingsniveau&gt;.</w:t>
       </w:r>
     </w:p>
     <w:p>
@@ -6987,17 +6899,7 @@
           <w:szCs w:val="18"/>
           <w:highlight w:val="yellow"/>
         </w:rPr>
-        <w:t xml:space="preserve">4-1: </w:t>
-      </w:r>
-      <w:r>
-        <w:rPr>
-          <w:bCs/>
-          <w:color w:val="000000" w:themeColor="text1"/>
-          <w:sz w:val="18"/>
-          <w:szCs w:val="18"/>
-          <w:highlight w:val="yellow"/>
-        </w:rPr>
-        <w:t>Belastingfactoren UGT bij</w:t>
+        <w:t>4-1: Belastingfactoren UGT bij</w:t>
       </w:r>
       <w:r>
         <w:rPr>
@@ -8592,13 +8494,7 @@
     </w:p>
     <w:p>
       <w:r>
-        <w:t>&lt;Tabel 4-</w:t>
-      </w:r>
-      <w:r>
-        <w:t>6</w:t>
-      </w:r>
-      <w:r>
-        <w:t>: Belastingcombinaties.&gt;</w:t>
+        <w:t>&lt;Tabel 4-6: Belastingcombinaties.&gt;</w:t>
       </w:r>
     </w:p>
     <w:p>
@@ -9927,10 +9823,7 @@
             <w:t xml:space="preserve">Brug </w:t>
           </w:r>
           <w:r>
-            <w:t xml:space="preserve"> </w:t>
-          </w:r>
-          <w:r>
-            <w:t xml:space="preserve">Herberekening van bestaande brug conform de NEN 8700-serie, </w:t>
+            <w:t xml:space="preserve"> Herberekening van bestaande brug conform de NEN 8700-serie, </w:t>
           </w:r>
         </w:p>
         <w:p>
@@ -15665,10 +15558,12 @@
     <w:rsid w:val="00001B60"/>
     <w:rsid w:val="000073D4"/>
     <w:rsid w:val="00033084"/>
+    <w:rsid w:val="000442B3"/>
     <w:rsid w:val="00097632"/>
     <w:rsid w:val="000A17B1"/>
     <w:rsid w:val="000A63DD"/>
     <w:rsid w:val="00106BC6"/>
+    <w:rsid w:val="00132558"/>
     <w:rsid w:val="001500BB"/>
     <w:rsid w:val="001D7D73"/>
     <w:rsid w:val="001E189D"/>
@@ -16561,56 +16456,22 @@
 </file>
 
 <file path=customXml/item1.xml><?xml version="1.0" encoding="utf-8"?>
-<?mso-contentType ?>
-<spe:Receivers xmlns:spe="http://schemas.microsoft.com/sharepoint/events">
-  <Receiver>
-    <Name>Document ID Generator</Name>
-    <Synchronization>Synchronous</Synchronization>
-    <Type>10001</Type>
-    <SequenceNumber>1000</SequenceNumber>
-    <Url/>
-    <Assembly>Microsoft.Office.DocumentManagement, Version=16.0.0.0, Culture=neutral, PublicKeyToken=71e9bce111e9429c</Assembly>
-    <Class>Microsoft.Office.DocumentManagement.Internal.DocIdHandler</Class>
-    <Data/>
-    <Filter/>
-  </Receiver>
-  <Receiver>
-    <Name>Document ID Generator</Name>
-    <Synchronization>Synchronous</Synchronization>
-    <Type>10002</Type>
-    <SequenceNumber>1001</SequenceNumber>
-    <Url/>
-    <Assembly>Microsoft.Office.DocumentManagement, Version=16.0.0.0, Culture=neutral, PublicKeyToken=71e9bce111e9429c</Assembly>
-    <Class>Microsoft.Office.DocumentManagement.Internal.DocIdHandler</Class>
-    <Data/>
-    <Filter/>
-  </Receiver>
-  <Receiver>
-    <Name>Document ID Generator</Name>
-    <Synchronization>Synchronous</Synchronization>
-    <Type>10004</Type>
-    <SequenceNumber>1002</SequenceNumber>
-    <Url/>
-    <Assembly>Microsoft.Office.DocumentManagement, Version=16.0.0.0, Culture=neutral, PublicKeyToken=71e9bce111e9429c</Assembly>
-    <Class>Microsoft.Office.DocumentManagement.Internal.DocIdHandler</Class>
-    <Data/>
-    <Filter/>
-  </Receiver>
-  <Receiver>
-    <Name>Document ID Generator</Name>
-    <Synchronization>Synchronous</Synchronization>
-    <Type>10006</Type>
-    <SequenceNumber>1003</SequenceNumber>
-    <Url/>
-    <Assembly>Microsoft.Office.DocumentManagement, Version=16.0.0.0, Culture=neutral, PublicKeyToken=71e9bce111e9429c</Assembly>
-    <Class>Microsoft.Office.DocumentManagement.Internal.DocIdHandler</Class>
-    <Data/>
-    <Filter/>
-  </Receiver>
-</spe:Receivers>
+<b:Sources xmlns:b="http://schemas.openxmlformats.org/officeDocument/2006/bibliography" xmlns="http://schemas.openxmlformats.org/officeDocument/2006/bibliography" SelectedStyle="\TURABIAN.XSL" StyleName="Turabian"/>
 </file>
 
 <file path=customXml/item2.xml><?xml version="1.0" encoding="utf-8"?>
+<p:properties xmlns:p="http://schemas.microsoft.com/office/2006/metadata/properties" xmlns:xsi="http://www.w3.org/2001/XMLSchema-instance" xmlns:pc="http://schemas.microsoft.com/office/infopath/2007/PartnerControls">
+  <documentManagement>
+    <_dlc_DocId xmlns="d65ad8cf-1a26-4b78-8568-cab1c6e30bc0">3PFU24XCCRSD-101280942-198</_dlc_DocId>
+    <_dlc_DocIdUrl xmlns="d65ad8cf-1a26-4b78-8568-cab1c6e30bc0">
+      <Url>https://hoofdstad.sharepoint.com/sites/msteams_c4b24b_981800-Parametrischontwerp/_layouts/15/DocIdRedir.aspx?ID=3PFU24XCCRSD-101280942-198</Url>
+      <Description>3PFU24XCCRSD-101280942-198</Description>
+    </_dlc_DocIdUrl>
+  </documentManagement>
+</p:properties>
+</file>
+
+<file path=customXml/item3.xml><?xml version="1.0" encoding="utf-8"?>
 <ct:contentTypeSchema xmlns:ct="http://schemas.microsoft.com/office/2006/metadata/contentType" xmlns:ma="http://schemas.microsoft.com/office/2006/metadata/properties/metaAttributes" ct:_="" ma:_="" ma:contentTypeName="Document" ma:contentTypeID="0x010100B73BE3BCC71F3A4E8CD24CB91351F44A" ma:contentTypeVersion="8" ma:contentTypeDescription="Een nieuw document maken." ma:contentTypeScope="" ma:versionID="06dec9c8fa125fabaabf8da99c27458d">
   <xsd:schema xmlns:xsd="http://www.w3.org/2001/XMLSchema" xmlns:xs="http://www.w3.org/2001/XMLSchema" xmlns:p="http://schemas.microsoft.com/office/2006/metadata/properties" xmlns:ns2="dfff6750-5bef-45e3-997e-90b9c7313c58" xmlns:ns3="d65ad8cf-1a26-4b78-8568-cab1c6e30bc0" targetNamespace="http://schemas.microsoft.com/office/2006/metadata/properties" ma:root="true" ma:fieldsID="f0f4be6480e42c266f3ad98a1991cf0a" ns2:_="" ns3:_="">
     <xsd:import namespace="dfff6750-5bef-45e3-997e-90b9c7313c58"/>
@@ -16784,20 +16645,54 @@
 </ct:contentTypeSchema>
 </file>
 
-<file path=customXml/item3.xml><?xml version="1.0" encoding="utf-8"?>
-<p:properties xmlns:p="http://schemas.microsoft.com/office/2006/metadata/properties" xmlns:xsi="http://www.w3.org/2001/XMLSchema-instance" xmlns:pc="http://schemas.microsoft.com/office/infopath/2007/PartnerControls">
-  <documentManagement>
-    <_dlc_DocId xmlns="d65ad8cf-1a26-4b78-8568-cab1c6e30bc0">3PFU24XCCRSD-101280942-198</_dlc_DocId>
-    <_dlc_DocIdUrl xmlns="d65ad8cf-1a26-4b78-8568-cab1c6e30bc0">
-      <Url>https://hoofdstad.sharepoint.com/sites/msteams_c4b24b_981800-Parametrischontwerp/_layouts/15/DocIdRedir.aspx?ID=3PFU24XCCRSD-101280942-198</Url>
-      <Description>3PFU24XCCRSD-101280942-198</Description>
-    </_dlc_DocIdUrl>
-  </documentManagement>
-</p:properties>
-</file>
-
 <file path=customXml/item4.xml><?xml version="1.0" encoding="utf-8"?>
-<b:Sources xmlns:b="http://schemas.openxmlformats.org/officeDocument/2006/bibliography" xmlns="http://schemas.openxmlformats.org/officeDocument/2006/bibliography" SelectedStyle="\TURABIAN.XSL" StyleName="Turabian"/>
+<?mso-contentType ?>
+<spe:Receivers xmlns:spe="http://schemas.microsoft.com/sharepoint/events">
+  <Receiver>
+    <Name>Document ID Generator</Name>
+    <Synchronization>Synchronous</Synchronization>
+    <Type>10001</Type>
+    <SequenceNumber>1000</SequenceNumber>
+    <Url/>
+    <Assembly>Microsoft.Office.DocumentManagement, Version=16.0.0.0, Culture=neutral, PublicKeyToken=71e9bce111e9429c</Assembly>
+    <Class>Microsoft.Office.DocumentManagement.Internal.DocIdHandler</Class>
+    <Data/>
+    <Filter/>
+  </Receiver>
+  <Receiver>
+    <Name>Document ID Generator</Name>
+    <Synchronization>Synchronous</Synchronization>
+    <Type>10002</Type>
+    <SequenceNumber>1001</SequenceNumber>
+    <Url/>
+    <Assembly>Microsoft.Office.DocumentManagement, Version=16.0.0.0, Culture=neutral, PublicKeyToken=71e9bce111e9429c</Assembly>
+    <Class>Microsoft.Office.DocumentManagement.Internal.DocIdHandler</Class>
+    <Data/>
+    <Filter/>
+  </Receiver>
+  <Receiver>
+    <Name>Document ID Generator</Name>
+    <Synchronization>Synchronous</Synchronization>
+    <Type>10004</Type>
+    <SequenceNumber>1002</SequenceNumber>
+    <Url/>
+    <Assembly>Microsoft.Office.DocumentManagement, Version=16.0.0.0, Culture=neutral, PublicKeyToken=71e9bce111e9429c</Assembly>
+    <Class>Microsoft.Office.DocumentManagement.Internal.DocIdHandler</Class>
+    <Data/>
+    <Filter/>
+  </Receiver>
+  <Receiver>
+    <Name>Document ID Generator</Name>
+    <Synchronization>Synchronous</Synchronization>
+    <Type>10006</Type>
+    <SequenceNumber>1003</SequenceNumber>
+    <Url/>
+    <Assembly>Microsoft.Office.DocumentManagement, Version=16.0.0.0, Culture=neutral, PublicKeyToken=71e9bce111e9429c</Assembly>
+    <Class>Microsoft.Office.DocumentManagement.Internal.DocIdHandler</Class>
+    <Data/>
+    <Filter/>
+  </Receiver>
+</spe:Receivers>
 </file>
 
 <file path=customXml/item5.xml><?xml version="1.0" encoding="utf-8"?>
@@ -16810,14 +16705,24 @@
 </file>
 
 <file path=customXml/itemProps1.xml><?xml version="1.0" encoding="utf-8"?>
-<ds:datastoreItem xmlns:ds="http://schemas.openxmlformats.org/officeDocument/2006/customXml" ds:itemID="{D20ADB69-FCEC-4643-AA39-D35EED5C1943}">
+<ds:datastoreItem xmlns:ds="http://schemas.openxmlformats.org/officeDocument/2006/customXml" ds:itemID="{A3C81CB0-9EDB-4CE9-96DA-DE711A174FDD}">
   <ds:schemaRefs>
-    <ds:schemaRef ds:uri="http://schemas.microsoft.com/sharepoint/events"/>
+    <ds:schemaRef ds:uri="http://schemas.openxmlformats.org/officeDocument/2006/bibliography"/>
   </ds:schemaRefs>
 </ds:datastoreItem>
 </file>
 
 <file path=customXml/itemProps2.xml><?xml version="1.0" encoding="utf-8"?>
+<ds:datastoreItem xmlns:ds="http://schemas.openxmlformats.org/officeDocument/2006/customXml" ds:itemID="{37BA5701-AB9F-4A15-891C-2B94F7322D1C}">
+  <ds:schemaRefs>
+    <ds:schemaRef ds:uri="http://schemas.microsoft.com/office/2006/metadata/properties"/>
+    <ds:schemaRef ds:uri="http://schemas.microsoft.com/office/infopath/2007/PartnerControls"/>
+    <ds:schemaRef ds:uri="d65ad8cf-1a26-4b78-8568-cab1c6e30bc0"/>
+  </ds:schemaRefs>
+</ds:datastoreItem>
+</file>
+
+<file path=customXml/itemProps3.xml><?xml version="1.0" encoding="utf-8"?>
 <ds:datastoreItem xmlns:ds="http://schemas.openxmlformats.org/officeDocument/2006/customXml" ds:itemID="{DB59B19B-D3CE-4A9D-A176-26F18C7D1764}">
   <ds:schemaRefs>
     <ds:schemaRef ds:uri="http://schemas.microsoft.com/office/2006/metadata/contentType"/>
@@ -16836,20 +16741,10 @@
 </ds:datastoreItem>
 </file>
 
-<file path=customXml/itemProps3.xml><?xml version="1.0" encoding="utf-8"?>
-<ds:datastoreItem xmlns:ds="http://schemas.openxmlformats.org/officeDocument/2006/customXml" ds:itemID="{37BA5701-AB9F-4A15-891C-2B94F7322D1C}">
+<file path=customXml/itemProps4.xml><?xml version="1.0" encoding="utf-8"?>
+<ds:datastoreItem xmlns:ds="http://schemas.openxmlformats.org/officeDocument/2006/customXml" ds:itemID="{D20ADB69-FCEC-4643-AA39-D35EED5C1943}">
   <ds:schemaRefs>
-    <ds:schemaRef ds:uri="http://schemas.microsoft.com/office/2006/metadata/properties"/>
-    <ds:schemaRef ds:uri="http://schemas.microsoft.com/office/infopath/2007/PartnerControls"/>
-    <ds:schemaRef ds:uri="d65ad8cf-1a26-4b78-8568-cab1c6e30bc0"/>
-  </ds:schemaRefs>
-</ds:datastoreItem>
-</file>
-
-<file path=customXml/itemProps4.xml><?xml version="1.0" encoding="utf-8"?>
-<ds:datastoreItem xmlns:ds="http://schemas.openxmlformats.org/officeDocument/2006/customXml" ds:itemID="{A3C81CB0-9EDB-4CE9-96DA-DE711A174FDD}">
-  <ds:schemaRefs>
-    <ds:schemaRef ds:uri="http://schemas.openxmlformats.org/officeDocument/2006/bibliography"/>
+    <ds:schemaRef ds:uri="http://schemas.microsoft.com/sharepoint/events"/>
   </ds:schemaRefs>
 </ds:datastoreItem>
 </file>

</xml_diff>